<commit_message>
Initial draft of 3.0 spec
Includes coverage of variable based commands.
</commit_message>
<xml_diff>
--- a/HullPixelbotCode Specification.docx
+++ b/HullPixelbotCode Specification.docx
@@ -84,7 +84,6 @@
         </w:rPr>
         <w:t xml:space="preserve"> </w:t>
       </w:r>
-      <w:proofErr w:type="spellStart"/>
       <w:r>
         <w:rPr>
           <w:rFonts w:ascii="Hardpixel" w:eastAsia="Hardpixel" w:hAnsi="Hardpixel" w:cs="Hardpixel"/>
@@ -92,9 +91,8 @@
           <w:sz w:val="40"/>
           <w:szCs w:val="40"/>
         </w:rPr>
-        <w:t>HullPixelbot</w:t>
-      </w:r>
-      <w:proofErr w:type="spellEnd"/>
+        <w:t xml:space="preserve">HullPixelbot </w:t>
+      </w:r>
       <w:r>
         <w:rPr>
           <w:rFonts w:ascii="Hardpixel" w:eastAsia="Hardpixel" w:hAnsi="Hardpixel" w:cs="Hardpixel"/>
@@ -102,38 +100,381 @@
           <w:sz w:val="40"/>
           <w:szCs w:val="40"/>
         </w:rPr>
+        <w:t>Code Specification</w:t>
+      </w:r>
+    </w:p>
+    <w:p>
+      <w:pPr>
+        <w:jc w:val="center"/>
+      </w:pPr>
+      <w:r>
+        <w:t xml:space="preserve">Version </w:t>
+      </w:r>
+      <w:r>
+        <w:t>3.0</w:t>
+      </w:r>
+    </w:p>
+    <w:p>
+      <w:pPr>
+        <w:jc w:val="center"/>
+      </w:pPr>
+      <w:r>
+        <w:t>Rob Miles</w:t>
+      </w:r>
+    </w:p>
+    <w:p>
+      <w:pPr>
+        <w:pStyle w:val="Heading1"/>
+      </w:pPr>
+      <w:r>
+        <w:t>Arduino Connection</w:t>
+      </w:r>
+    </w:p>
+    <w:p>
+      <w:r>
+        <w:t xml:space="preserve">The program monitors the primary serial port on an Arduino device. Statements that are entered are executed immediately or stored internally using the RM command. </w:t>
+      </w:r>
+    </w:p>
+    <w:p>
+      <w:r>
+        <w:t>The connection between the Arduino and the host is configured to run at 1200 baud. This is to allow successful storage of program code in the EEPROM in the Arduino.</w:t>
+      </w:r>
+    </w:p>
+    <w:p>
+      <w:pPr>
+        <w:pStyle w:val="Heading1"/>
+      </w:pPr>
+      <w:r>
+        <w:t>Statement</w:t>
+      </w:r>
+      <w:r>
+        <w:t xml:space="preserve"> format</w:t>
+      </w:r>
+    </w:p>
+    <w:p>
+      <w:r>
+        <w:t xml:space="preserve">All </w:t>
+      </w:r>
+      <w:r>
+        <w:t>statements</w:t>
+      </w:r>
+      <w:r>
+        <w:t xml:space="preserve"> are a single, zero terminated, </w:t>
+      </w:r>
+      <w:proofErr w:type="gramStart"/>
+      <w:r>
+        <w:t>string</w:t>
+      </w:r>
+      <w:proofErr w:type="gramEnd"/>
+      <w:r>
+        <w:t>.</w:t>
+      </w:r>
+    </w:p>
+    <w:p>
+      <w:r>
+        <w:t xml:space="preserve">The type of the statement is given as the first two characters of the string. These are called the </w:t>
+      </w:r>
+      <w:r>
+        <w:rPr>
+          <w:i/>
+        </w:rPr>
+        <w:t xml:space="preserve">command characters. </w:t>
+      </w:r>
+      <w:r>
+        <w:t>The first command character specifies the “class” of the statement, and the second command character the particular statement in that class.</w:t>
+      </w:r>
+    </w:p>
+    <w:p>
+      <w:pPr>
+        <w:pStyle w:val="Example"/>
+      </w:pPr>
+      <w:r>
+        <w:t>As an example the two characters “MF” specify the Move Forwards statement. The Move commands also contain a rotation command; “MR”.</w:t>
+      </w:r>
+    </w:p>
+    <w:p>
+      <w:r>
+        <w:t>The command characters</w:t>
+      </w:r>
+      <w:r>
+        <w:t xml:space="preserve"> can be </w:t>
+      </w:r>
+      <w:r>
+        <w:t xml:space="preserve">given in </w:t>
+      </w:r>
+      <w:r>
+        <w:t>upper or lower case. In this document they will be expressed in upper case.</w:t>
+      </w:r>
+    </w:p>
+    <w:p>
+      <w:pPr>
+        <w:pStyle w:val="Heading1"/>
+      </w:pPr>
+      <w:r>
+        <w:t>Numeric Values</w:t>
+      </w:r>
+    </w:p>
+    <w:p>
+      <w:r>
+        <w:t>A statement may make use of one or more numeric values. All numeric values are integer. Within the description in this document the character sequence “</w:t>
+      </w:r>
+      <w:proofErr w:type="spellStart"/>
+      <w:r>
+        <w:t>ddd</w:t>
+      </w:r>
+      <w:proofErr w:type="spellEnd"/>
+      <w:r>
+        <w:t xml:space="preserve">” denotes a numeric value. There are a number of forms of numeric value. </w:t>
+      </w:r>
+    </w:p>
+    <w:p>
+      <w:pPr>
+        <w:pStyle w:val="Heading2"/>
+      </w:pPr>
+      <w:r>
+        <w:t>Literal value</w:t>
+      </w:r>
+    </w:p>
+    <w:p>
+      <w:r>
+        <w:t>In this case the value is a sequence of digits, with an optional leading sign character which can be + or –</w:t>
+      </w:r>
+    </w:p>
+    <w:p>
+      <w:pPr>
+        <w:pStyle w:val="Example"/>
+      </w:pPr>
+      <w:r>
+        <w:t>As an example the string</w:t>
+      </w:r>
+      <w:r>
+        <w:t>:</w:t>
+      </w:r>
+    </w:p>
+    <w:p>
+      <w:pPr>
+        <w:pStyle w:val="ExampleCode"/>
+      </w:pPr>
+      <w:r>
+        <w:t xml:space="preserve"> 1234</w:t>
+      </w:r>
+    </w:p>
+    <w:p>
+      <w:pPr>
+        <w:pStyle w:val="Example"/>
+        <w:spacing w:before="240"/>
+      </w:pPr>
+      <w:r>
+        <w:t xml:space="preserve">- </w:t>
+      </w:r>
+      <w:r>
+        <w:t>would mean “one thousand two hundred and thirty four.</w:t>
+      </w:r>
+    </w:p>
+    <w:p>
+      <w:pPr>
+        <w:pStyle w:val="Heading2"/>
+      </w:pPr>
+      <w:r>
+        <w:t>Variable</w:t>
+      </w:r>
+    </w:p>
+    <w:p>
+      <w:r>
+        <w:t xml:space="preserve">Programs can use variables to store information they may be processing. Each variable has a unique identifier, which is comprised of a letter (a-z) followed by one or more characters that can be letters or digits. </w:t>
+      </w:r>
+    </w:p>
+    <w:p>
+      <w:pPr>
+        <w:pStyle w:val="Example"/>
+      </w:pPr>
+      <w:r>
+        <w:t>As an example the string</w:t>
+      </w:r>
+      <w:r>
+        <w:t>:</w:t>
+      </w:r>
+    </w:p>
+    <w:p>
+      <w:pPr>
+        <w:pStyle w:val="ExampleCode"/>
+      </w:pPr>
+      <w:proofErr w:type="spellStart"/>
+      <w:proofErr w:type="gramStart"/>
+      <w:r>
+        <w:t>fred</w:t>
+      </w:r>
+      <w:proofErr w:type="spellEnd"/>
+      <w:proofErr w:type="gramEnd"/>
+    </w:p>
+    <w:p>
+      <w:pPr>
+        <w:pStyle w:val="Example"/>
+        <w:spacing w:before="240"/>
+      </w:pPr>
+      <w:r>
+        <w:t xml:space="preserve">- </w:t>
+      </w:r>
+      <w:r>
+        <w:t>would be a valid identifier, whereas “2be” would not.</w:t>
+      </w:r>
+    </w:p>
+    <w:p>
+      <w:r>
+        <w:t xml:space="preserve">The maximum length of a variable identifier is 10 characters and the case of the variable name is significant. There are a limited number of variables available. Variables do not need to be declared before they are used, but they do have to be given an initial value. </w:t>
+      </w:r>
+    </w:p>
+    <w:p>
+      <w:pPr>
+        <w:pStyle w:val="Heading2"/>
+      </w:pPr>
+      <w:r>
+        <w:lastRenderedPageBreak/>
+        <w:t>Reading</w:t>
+      </w:r>
+    </w:p>
+    <w:p>
+      <w:r>
+        <w:t>A reading is a value that provides information about the robot status. Each reading has a particular name. A reading is given as the % character followed by the name of the reading.</w:t>
+      </w:r>
+    </w:p>
+    <w:p>
+      <w:pPr>
+        <w:pStyle w:val="Example"/>
+      </w:pPr>
+      <w:r>
+        <w:t>As an example the reading</w:t>
+      </w:r>
+      <w:r>
+        <w:t>:</w:t>
+      </w:r>
+      <w:r>
         <w:t xml:space="preserve"> </w:t>
       </w:r>
-      <w:r>
-        <w:rPr>
-          <w:rFonts w:ascii="Hardpixel" w:eastAsia="Hardpixel" w:hAnsi="Hardpixel" w:cs="Hardpixel"/>
-          <w:color w:val="FF0000"/>
-          <w:sz w:val="40"/>
-          <w:szCs w:val="40"/>
-        </w:rPr>
-        <w:t>Code Specification</w:t>
-      </w:r>
-    </w:p>
-    <w:p>
-      <w:pPr>
-        <w:jc w:val="center"/>
-      </w:pPr>
-      <w:r>
-        <w:t xml:space="preserve">Version </w:t>
-      </w:r>
-      <w:r>
-        <w:t>2</w:t>
-      </w:r>
-      <w:r>
-        <w:t>.2</w:t>
-      </w:r>
-    </w:p>
-    <w:p>
-      <w:pPr>
-        <w:jc w:val="center"/>
-      </w:pPr>
-      <w:r>
-        <w:t>Rob Miles</w:t>
+    </w:p>
+    <w:p>
+      <w:pPr>
+        <w:pStyle w:val="ExampleCode"/>
+      </w:pPr>
+      <w:r>
+        <w:t>%</w:t>
+      </w:r>
+      <w:proofErr w:type="spellStart"/>
+      <w:r>
+        <w:t>dist</w:t>
+      </w:r>
+      <w:proofErr w:type="spellEnd"/>
+      <w:r>
+        <w:t xml:space="preserve"> </w:t>
+      </w:r>
+    </w:p>
+    <w:p>
+      <w:pPr>
+        <w:pStyle w:val="Example"/>
+        <w:spacing w:before="240"/>
+      </w:pPr>
+      <w:r>
+        <w:t xml:space="preserve">- </w:t>
+      </w:r>
+      <w:r>
+        <w:t>gives the current value being supplied by the distance sensor.</w:t>
+      </w:r>
+    </w:p>
+    <w:p>
+      <w:r>
+        <w:t>There are presently two reading values available:</w:t>
+      </w:r>
+    </w:p>
+    <w:p>
+      <w:pPr>
+        <w:ind w:left="720"/>
+      </w:pPr>
+      <w:proofErr w:type="spellStart"/>
+      <w:proofErr w:type="gramStart"/>
+      <w:r>
+        <w:t>dist</w:t>
+      </w:r>
+      <w:proofErr w:type="spellEnd"/>
+      <w:proofErr w:type="gramEnd"/>
+      <w:r>
+        <w:tab/>
+        <w:t>gives the current distance value as an integer in centimetres</w:t>
+      </w:r>
+    </w:p>
+    <w:p>
+      <w:pPr>
+        <w:ind w:left="720"/>
+      </w:pPr>
+      <w:proofErr w:type="gramStart"/>
+      <w:r>
+        <w:t>light</w:t>
+      </w:r>
+      <w:proofErr w:type="gramEnd"/>
+      <w:r>
+        <w:tab/>
+        <w:t>gives the current light value (actually the reading on ADC 0)</w:t>
+      </w:r>
+    </w:p>
+    <w:p>
+      <w:pPr>
+        <w:pStyle w:val="Heading2"/>
+      </w:pPr>
+      <w:r>
+        <w:t xml:space="preserve">Expression </w:t>
+      </w:r>
+    </w:p>
+    <w:p>
+      <w:r>
+        <w:t xml:space="preserve">There is support for simple expressions. An expression is given as two operands separated by an operator. An operands can be a literal values, a variable or a reading. The two operands are separated by a single arithmetic operator. </w:t>
+      </w:r>
+    </w:p>
+    <w:p>
+      <w:pPr>
+        <w:pStyle w:val="Example"/>
+      </w:pPr>
+      <w:r>
+        <w:t>As an example the expression</w:t>
+      </w:r>
+      <w:r>
+        <w:t>:</w:t>
+      </w:r>
+    </w:p>
+    <w:p>
+      <w:pPr>
+        <w:pStyle w:val="ExampleCode"/>
+      </w:pPr>
+      <w:r>
+        <w:t>%</w:t>
+      </w:r>
+      <w:proofErr w:type="spellStart"/>
+      <w:r>
+        <w:t>dist+tol</w:t>
+      </w:r>
+      <w:proofErr w:type="spellEnd"/>
+    </w:p>
+    <w:p>
+      <w:pPr>
+        <w:pStyle w:val="Example"/>
+        <w:spacing w:before="240"/>
+      </w:pPr>
+      <w:r>
+        <w:t xml:space="preserve">- </w:t>
+      </w:r>
+      <w:r>
+        <w:t xml:space="preserve">would compute the current reading of the distance sensor </w:t>
+      </w:r>
+      <w:r>
+        <w:t xml:space="preserve">plus the contents of the variable </w:t>
+      </w:r>
+      <w:proofErr w:type="spellStart"/>
+      <w:r>
+        <w:t>tol</w:t>
+      </w:r>
+      <w:proofErr w:type="spellEnd"/>
+    </w:p>
+    <w:p>
+      <w:r>
+        <w:t>The result of an expression can be used in a command, in a variable assignment and in conditions.</w:t>
       </w:r>
     </w:p>
     <w:p>
@@ -141,104 +482,48 @@
         <w:pStyle w:val="Heading1"/>
       </w:pPr>
       <w:r>
-        <w:t>Arduino Connection</w:t>
-      </w:r>
-    </w:p>
-    <w:p>
-      <w:r>
-        <w:t xml:space="preserve">The program monitors the primary serial port on an Arduino device. Statements that are entered are executed immediately or stored internally using the RM command. </w:t>
-      </w:r>
-    </w:p>
-    <w:p>
-      <w:r>
-        <w:t>The connection between the Arduino and the host is configured to run at 1200 baud. This is to allow successful storage of program code in the EEPROM in the Arduino.</w:t>
-      </w:r>
-    </w:p>
-    <w:p>
-      <w:pPr>
-        <w:pStyle w:val="Heading1"/>
-      </w:pPr>
-      <w:r>
-        <w:t>Statement</w:t>
-      </w:r>
-      <w:r>
-        <w:t xml:space="preserve"> format</w:t>
-      </w:r>
-    </w:p>
-    <w:p>
-      <w:r>
-        <w:t xml:space="preserve">All </w:t>
-      </w:r>
-      <w:r>
-        <w:t>statements</w:t>
-      </w:r>
-      <w:r>
-        <w:t xml:space="preserve"> are a single, zero terminated, </w:t>
+        <w:t>Comments</w:t>
+      </w:r>
+    </w:p>
+    <w:p>
+      <w:r>
+        <w:t>A comment statement starts with a hash character (#) and is ignored by the robot.</w:t>
+      </w:r>
+    </w:p>
+    <w:p>
+      <w:pPr>
+        <w:pStyle w:val="Example"/>
+      </w:pPr>
+      <w:r>
+        <w:t>As an example the statement:</w:t>
+      </w:r>
+    </w:p>
+    <w:p>
+      <w:pPr>
+        <w:pStyle w:val="ExampleCode"/>
+      </w:pPr>
+      <w:r>
+        <w:t xml:space="preserve"># </w:t>
       </w:r>
       <w:proofErr w:type="gramStart"/>
       <w:r>
-        <w:t>string</w:t>
+        <w:t>My</w:t>
       </w:r>
       <w:proofErr w:type="gramEnd"/>
       <w:r>
-        <w:t>.</w:t>
-      </w:r>
-    </w:p>
-    <w:p>
-      <w:r>
-        <w:t xml:space="preserve">A </w:t>
-      </w:r>
-      <w:r>
-        <w:t>statement</w:t>
-      </w:r>
-      <w:r>
-        <w:t xml:space="preserve"> is one or more alphabetic command characters followed by a number of numeric parameters. </w:t>
-      </w:r>
-      <w:r>
-        <w:t>Characters</w:t>
-      </w:r>
-      <w:r>
-        <w:t xml:space="preserve"> can be upper or lower case. In this document they will be expressed in upper case.</w:t>
-      </w:r>
-    </w:p>
-    <w:p>
-      <w:r>
-        <w:t xml:space="preserve">Numbers are expressed as signed decimal integers with an optional leading sign character which can be + or -. If the sign character is omitted, the value is assumed to be positive. Numbers are terminated by a non-digit character or the end of the </w:t>
-      </w:r>
-      <w:r>
-        <w:t>statement</w:t>
-      </w:r>
-      <w:r>
-        <w:t xml:space="preserve">. In this document a numeric value </w:t>
-      </w:r>
-      <w:r>
-        <w:t xml:space="preserve">is </w:t>
-      </w:r>
-      <w:r>
-        <w:t xml:space="preserve">expressed as a sequence of three lower case characters, for example </w:t>
-      </w:r>
-      <w:proofErr w:type="spellStart"/>
-      <w:r>
-        <w:rPr>
-          <w:rFonts w:ascii="Consolas" w:eastAsia="Consolas" w:hAnsi="Consolas" w:cs="Consolas"/>
-        </w:rPr>
-        <w:t>ddd</w:t>
-      </w:r>
-      <w:proofErr w:type="spellEnd"/>
-      <w:r>
-        <w:t>. The function of the sequence will be explained in the accompanying text.  Any alphanumeric character (0-9 and A-Z) will be represented by the character c.</w:t>
-      </w:r>
-    </w:p>
-    <w:p>
-      <w:r>
-        <w:t>Parameters are separated by a single non-numeric character. In this document the separator is expressed as a single comma.</w:t>
-      </w:r>
-    </w:p>
-    <w:p>
-      <w:r>
-        <w:t>A comment statement starts with a hash character (#) and is ignored by the robot.</w:t>
-      </w:r>
-    </w:p>
+        <w:t xml:space="preserve"> first program</w:t>
+      </w:r>
+    </w:p>
+    <w:p>
+      <w:pPr>
+        <w:pStyle w:val="Example"/>
+        <w:spacing w:before="240"/>
+      </w:pPr>
+      <w:r>
+        <w:t>- would be ignored when the program runs</w:t>
+      </w:r>
+    </w:p>
+    <w:p/>
     <w:p>
       <w:pPr>
         <w:pStyle w:val="LetterHeading"/>
@@ -249,6 +534,11 @@
       </w:r>
     </w:p>
     <w:p>
+      <w:r>
+        <w:t>The information commands provide information about the status of the robot. Some information commands can also be used to specify the amount of information to be produced during program execution.</w:t>
+      </w:r>
+    </w:p>
+    <w:p>
       <w:pPr>
         <w:pStyle w:val="Heading2"/>
       </w:pPr>
@@ -266,7 +556,38 @@
     </w:p>
     <w:p>
       <w:r>
-        <w:t>The robot responds with the version of the software followed by a linefeed character.</w:t>
+        <w:t xml:space="preserve">The robot responds with the version of the software followed by a </w:t>
+      </w:r>
+      <w:r>
+        <w:t xml:space="preserve">carriage return and a </w:t>
+      </w:r>
+      <w:r>
+        <w:t>linefeed character.</w:t>
+      </w:r>
+    </w:p>
+    <w:p>
+      <w:pPr>
+        <w:pStyle w:val="Example"/>
+      </w:pPr>
+      <w:r>
+        <w:t>As an example the output:</w:t>
+      </w:r>
+    </w:p>
+    <w:p>
+      <w:pPr>
+        <w:pStyle w:val="ExampleCode"/>
+      </w:pPr>
+      <w:r>
+        <w:t>Version 3.1</w:t>
+      </w:r>
+    </w:p>
+    <w:p>
+      <w:pPr>
+        <w:pStyle w:val="Example"/>
+        <w:spacing w:before="240"/>
+      </w:pPr>
+      <w:r>
+        <w:t>- would be produced if the version is 3.1</w:t>
       </w:r>
     </w:p>
     <w:p>
@@ -287,7 +608,41 @@
     </w:p>
     <w:p>
       <w:r>
-        <w:t>The robot responds with current reading from the distance sensor followed by a linefeed character.</w:t>
+        <w:t xml:space="preserve">The robot responds with current reading from the distance sensor followed by </w:t>
+      </w:r>
+      <w:r>
+        <w:t xml:space="preserve">a carriage return and </w:t>
+      </w:r>
+      <w:r>
+        <w:t>a linefeed character.</w:t>
+      </w:r>
+      <w:r>
+        <w:t xml:space="preserve"> The distance is given in cm. </w:t>
+      </w:r>
+    </w:p>
+    <w:p>
+      <w:pPr>
+        <w:pStyle w:val="Example"/>
+      </w:pPr>
+      <w:r>
+        <w:t>As an example the output:</w:t>
+      </w:r>
+    </w:p>
+    <w:p>
+      <w:pPr>
+        <w:pStyle w:val="ExampleCode"/>
+      </w:pPr>
+      <w:r>
+        <w:t>6</w:t>
+      </w:r>
+    </w:p>
+    <w:p>
+      <w:pPr>
+        <w:pStyle w:val="Example"/>
+        <w:spacing w:before="240"/>
+      </w:pPr>
+      <w:r>
+        <w:t>- would be produced if there is an object 6 cm from the robot distance sensor.</w:t>
       </w:r>
     </w:p>
     <w:p>
@@ -310,12 +665,145 @@
       <w:r>
         <w:t>The robot responds with a listing of the current program.</w:t>
       </w:r>
+      <w:r>
+        <w:t xml:space="preserve"> Each output line is terminated by a carriage return and a linefeed.</w:t>
+      </w:r>
+    </w:p>
+    <w:p>
+      <w:pPr>
+        <w:pStyle w:val="Example"/>
+      </w:pPr>
+      <w:r>
+        <w:t>As an example the output:</w:t>
+      </w:r>
+    </w:p>
+    <w:p>
+      <w:pPr>
+        <w:pStyle w:val="ExampleCode"/>
+      </w:pPr>
+      <w:proofErr w:type="spellStart"/>
+      <w:r>
+        <w:t>CLloop</w:t>
+      </w:r>
+      <w:proofErr w:type="spellEnd"/>
+    </w:p>
+    <w:p>
+      <w:pPr>
+        <w:pStyle w:val="ExampleCode"/>
+      </w:pPr>
+      <w:proofErr w:type="spellStart"/>
+      <w:r>
+        <w:t>VSfred</w:t>
+      </w:r>
+      <w:proofErr w:type="spellEnd"/>
+      <w:r>
+        <w:t>=%</w:t>
+      </w:r>
+      <w:proofErr w:type="spellStart"/>
+      <w:r>
+        <w:t>dist</w:t>
+      </w:r>
+      <w:proofErr w:type="spellEnd"/>
+    </w:p>
+    <w:p>
+      <w:pPr>
+        <w:pStyle w:val="ExampleCode"/>
+      </w:pPr>
+      <w:proofErr w:type="spellStart"/>
+      <w:r>
+        <w:t>CCfred</w:t>
+      </w:r>
+      <w:proofErr w:type="spellEnd"/>
+      <w:r>
+        <w:t>&lt;10</w:t>
+      </w:r>
+      <w:proofErr w:type="gramStart"/>
+      <w:r>
+        <w:t>,close</w:t>
+      </w:r>
+      <w:proofErr w:type="gramEnd"/>
+    </w:p>
+    <w:p>
+      <w:pPr>
+        <w:pStyle w:val="ExampleCode"/>
+      </w:pPr>
+      <w:r>
+        <w:t>PC255</w:t>
+      </w:r>
+      <w:proofErr w:type="gramStart"/>
+      <w:r>
+        <w:t>,0,0</w:t>
+      </w:r>
+      <w:proofErr w:type="gramEnd"/>
+    </w:p>
+    <w:p>
+      <w:pPr>
+        <w:pStyle w:val="ExampleCode"/>
+      </w:pPr>
+      <w:proofErr w:type="spellStart"/>
+      <w:r>
+        <w:t>CJloop</w:t>
+      </w:r>
+      <w:proofErr w:type="spellEnd"/>
+    </w:p>
+    <w:p>
+      <w:pPr>
+        <w:pStyle w:val="ExampleCode"/>
+      </w:pPr>
+      <w:proofErr w:type="spellStart"/>
+      <w:r>
+        <w:t>CLclose</w:t>
+      </w:r>
+      <w:proofErr w:type="spellEnd"/>
+    </w:p>
+    <w:p>
+      <w:pPr>
+        <w:pStyle w:val="ExampleCode"/>
+      </w:pPr>
+      <w:proofErr w:type="spellStart"/>
+      <w:r>
+        <w:t>VVfred</w:t>
+      </w:r>
+      <w:proofErr w:type="spellEnd"/>
+    </w:p>
+    <w:p>
+      <w:pPr>
+        <w:pStyle w:val="ExampleCode"/>
+      </w:pPr>
+      <w:r>
+        <w:t>PC0</w:t>
+      </w:r>
+      <w:proofErr w:type="gramStart"/>
+      <w:r>
+        <w:t>,255,0</w:t>
+      </w:r>
+      <w:proofErr w:type="gramEnd"/>
+    </w:p>
+    <w:p>
+      <w:pPr>
+        <w:pStyle w:val="ExampleCode"/>
+      </w:pPr>
+      <w:proofErr w:type="spellStart"/>
+      <w:r>
+        <w:t>CJloop</w:t>
+      </w:r>
+      <w:proofErr w:type="spellEnd"/>
+    </w:p>
+    <w:p>
+      <w:pPr>
+        <w:pStyle w:val="Example"/>
+        <w:spacing w:before="240"/>
+      </w:pPr>
+      <w:r>
+        <w:t>- would be produced if this was the program inside the robot.</w:t>
+      </w:r>
     </w:p>
     <w:p>
       <w:pPr>
         <w:pStyle w:val="Heading2"/>
       </w:pPr>
       <w:r>
+        <w:lastRenderedPageBreak/>
         <w:t>Status: IS</w:t>
       </w:r>
     </w:p>
@@ -669,54 +1157,39 @@
         <w:ind w:left="3544" w:hanging="2824"/>
         <w:rPr>
           <w:rFonts w:ascii="Consolas" w:hAnsi="Consolas" w:cs="Consolas"/>
-          <w:color w:val="2F4F4F"/>
-          <w:sz w:val="19"/>
-          <w:szCs w:val="19"/>
-        </w:rPr>
-      </w:pPr>
-      <w:r>
-        <w:rPr>
-          <w:rFonts w:ascii="Consolas" w:hAnsi="Consolas" w:cs="Consolas"/>
-          <w:color w:val="2F4F4F"/>
-          <w:sz w:val="19"/>
-          <w:szCs w:val="19"/>
-        </w:rPr>
-        <w:t>STATEMENT_CONFIRMATION 1</w:t>
-      </w:r>
-      <w:r>
-        <w:rPr>
-          <w:rFonts w:ascii="Consolas" w:hAnsi="Consolas" w:cs="Consolas"/>
-          <w:color w:val="2F4F4F"/>
-          <w:sz w:val="19"/>
-          <w:szCs w:val="19"/>
-        </w:rPr>
-        <w:t xml:space="preserve">  </w:t>
-      </w:r>
-      <w:r>
-        <w:rPr>
-          <w:rFonts w:ascii="Consolas" w:hAnsi="Consolas" w:cs="Consolas"/>
-          <w:color w:val="2F4F4F"/>
+          <w:sz w:val="19"/>
+          <w:szCs w:val="19"/>
+        </w:rPr>
+      </w:pPr>
+      <w:r>
+        <w:rPr>
+          <w:rFonts w:ascii="Consolas" w:hAnsi="Consolas" w:cs="Consolas"/>
+          <w:sz w:val="19"/>
+          <w:szCs w:val="19"/>
+        </w:rPr>
+        <w:t xml:space="preserve">STATEMENT_CONFIRMATION 1  </w:t>
+      </w:r>
+      <w:r>
+        <w:rPr>
+          <w:rFonts w:ascii="Consolas" w:hAnsi="Consolas" w:cs="Consolas"/>
         </w:rPr>
         <w:tab/>
       </w:r>
       <w:r>
         <w:rPr>
           <w:rFonts w:cstheme="minorHAnsi"/>
-          <w:color w:val="2F4F4F"/>
         </w:rPr>
         <w:t xml:space="preserve">outputs a confirmation message after each statement. </w:t>
       </w:r>
       <w:r>
         <w:rPr>
           <w:rFonts w:cstheme="minorHAnsi"/>
-          <w:color w:val="2F4F4F"/>
         </w:rPr>
         <w:br/>
       </w:r>
       <w:r>
         <w:rPr>
           <w:rFonts w:cstheme="minorHAnsi"/>
-          <w:color w:val="2F4F4F"/>
         </w:rPr>
         <w:t xml:space="preserve">This will either be </w:t>
       </w:r>
@@ -724,7 +1197,6 @@
       <w:r>
         <w:rPr>
           <w:rFonts w:cstheme="minorHAnsi"/>
-          <w:color w:val="2F4F4F"/>
         </w:rPr>
         <w:t>xxOK</w:t>
       </w:r>
@@ -732,7 +1204,6 @@
       <w:r>
         <w:rPr>
           <w:rFonts w:cstheme="minorHAnsi"/>
-          <w:color w:val="2F4F4F"/>
         </w:rPr>
         <w:t xml:space="preserve">, where xx is the command, or </w:t>
       </w:r>
@@ -740,7 +1211,6 @@
       <w:r>
         <w:rPr>
           <w:rFonts w:cstheme="minorHAnsi"/>
-          <w:color w:val="2F4F4F"/>
         </w:rPr>
         <w:t>xxFAIL</w:t>
       </w:r>
@@ -748,14 +1218,12 @@
       <w:r>
         <w:rPr>
           <w:rFonts w:cstheme="minorHAnsi"/>
-          <w:color w:val="2F4F4F"/>
         </w:rPr>
         <w:t xml:space="preserve">: reason. </w:t>
       </w:r>
       <w:r>
         <w:rPr>
           <w:rFonts w:cstheme="minorHAnsi"/>
-          <w:color w:val="2F4F4F"/>
         </w:rPr>
         <w:br/>
         <w:t>Some commands, for example conditional jumps, will give additional information.</w:t>
@@ -770,33 +1238,21 @@
         <w:ind w:left="3544" w:hanging="2824"/>
         <w:rPr>
           <w:rFonts w:ascii="Consolas" w:hAnsi="Consolas" w:cs="Consolas"/>
-          <w:color w:val="2F4F4F"/>
-          <w:sz w:val="19"/>
-          <w:szCs w:val="19"/>
-        </w:rPr>
-      </w:pPr>
-      <w:r>
-        <w:rPr>
-          <w:rFonts w:ascii="Consolas" w:hAnsi="Consolas" w:cs="Consolas"/>
-          <w:color w:val="2F4F4F"/>
-          <w:sz w:val="19"/>
-          <w:szCs w:val="19"/>
-        </w:rPr>
-        <w:t>LINE_NUMBERS 2</w:t>
-      </w:r>
-      <w:r>
-        <w:rPr>
-          <w:rFonts w:ascii="Consolas" w:hAnsi="Consolas" w:cs="Consolas"/>
-          <w:color w:val="2F4F4F"/>
-          <w:sz w:val="19"/>
-          <w:szCs w:val="19"/>
-        </w:rPr>
-        <w:t xml:space="preserve">  </w:t>
-      </w:r>
-      <w:r>
-        <w:rPr>
-          <w:rFonts w:ascii="Consolas" w:hAnsi="Consolas" w:cs="Consolas"/>
-          <w:color w:val="2F4F4F"/>
+          <w:sz w:val="19"/>
+          <w:szCs w:val="19"/>
+        </w:rPr>
+      </w:pPr>
+      <w:r>
+        <w:rPr>
+          <w:rFonts w:ascii="Consolas" w:hAnsi="Consolas" w:cs="Consolas"/>
+          <w:sz w:val="19"/>
+          <w:szCs w:val="19"/>
+        </w:rPr>
+        <w:t xml:space="preserve">LINE_NUMBERS 2  </w:t>
+      </w:r>
+      <w:r>
+        <w:rPr>
+          <w:rFonts w:ascii="Consolas" w:hAnsi="Consolas" w:cs="Consolas"/>
           <w:sz w:val="19"/>
           <w:szCs w:val="19"/>
         </w:rPr>
@@ -805,7 +1261,6 @@
       <w:r>
         <w:rPr>
           <w:rFonts w:cstheme="minorHAnsi"/>
-          <w:color w:val="2F4F4F"/>
         </w:rPr>
         <w:t>displays the program position of each statement prior to execution</w:t>
       </w:r>
@@ -819,42 +1274,21 @@
         <w:ind w:left="3544" w:hanging="2824"/>
         <w:rPr>
           <w:rFonts w:ascii="Consolas" w:hAnsi="Consolas" w:cs="Consolas"/>
-          <w:color w:val="2F4F4F"/>
-          <w:sz w:val="19"/>
-          <w:szCs w:val="19"/>
-        </w:rPr>
-      </w:pPr>
-      <w:r>
-        <w:rPr>
-          <w:rFonts w:ascii="Consolas" w:hAnsi="Consolas" w:cs="Consolas"/>
-          <w:color w:val="2F4F4F"/>
-          <w:sz w:val="19"/>
-          <w:szCs w:val="19"/>
-        </w:rPr>
-        <w:t>ECHO</w:t>
-      </w:r>
-      <w:r>
-        <w:rPr>
-          <w:rFonts w:ascii="Consolas" w:hAnsi="Consolas" w:cs="Consolas"/>
-          <w:color w:val="2F4F4F"/>
-          <w:sz w:val="19"/>
-          <w:szCs w:val="19"/>
-        </w:rPr>
-        <w:t>_</w:t>
-      </w:r>
-      <w:r>
-        <w:rPr>
-          <w:rFonts w:ascii="Consolas" w:hAnsi="Consolas" w:cs="Consolas"/>
-          <w:color w:val="2F4F4F"/>
-          <w:sz w:val="19"/>
-          <w:szCs w:val="19"/>
-        </w:rPr>
-        <w:t xml:space="preserve">DOWNLOADS 4  </w:t>
-      </w:r>
-      <w:r>
-        <w:rPr>
-          <w:rFonts w:ascii="Consolas" w:hAnsi="Consolas" w:cs="Consolas"/>
-          <w:color w:val="2F4F4F"/>
+          <w:sz w:val="19"/>
+          <w:szCs w:val="19"/>
+        </w:rPr>
+      </w:pPr>
+      <w:r>
+        <w:rPr>
+          <w:rFonts w:ascii="Consolas" w:hAnsi="Consolas" w:cs="Consolas"/>
+          <w:sz w:val="19"/>
+          <w:szCs w:val="19"/>
+        </w:rPr>
+        <w:t xml:space="preserve">ECHO_DOWNLOADS 4  </w:t>
+      </w:r>
+      <w:r>
+        <w:rPr>
+          <w:rFonts w:ascii="Consolas" w:hAnsi="Consolas" w:cs="Consolas"/>
           <w:sz w:val="19"/>
           <w:szCs w:val="19"/>
         </w:rPr>
@@ -863,21 +1297,18 @@
       <w:r>
         <w:rPr>
           <w:rFonts w:cstheme="minorHAnsi"/>
-          <w:color w:val="2F4F4F"/>
         </w:rPr>
         <w:t>echoes each downloaded statement</w:t>
       </w:r>
       <w:r>
         <w:rPr>
           <w:rFonts w:cstheme="minorHAnsi"/>
-          <w:color w:val="2F4F4F"/>
         </w:rPr>
         <w:t xml:space="preserve"> </w:t>
       </w:r>
       <w:r>
         <w:rPr>
           <w:rFonts w:cstheme="minorHAnsi"/>
-          <w:color w:val="2F4F4F"/>
         </w:rPr>
         <w:t>during a remote download</w:t>
       </w:r>
@@ -891,13 +1322,11 @@
         <w:ind w:left="3544" w:hanging="2824"/>
         <w:rPr>
           <w:rFonts w:cstheme="minorHAnsi"/>
-          <w:color w:val="2F4F4F"/>
-        </w:rPr>
-      </w:pPr>
-      <w:r>
-        <w:rPr>
-          <w:rFonts w:ascii="Consolas" w:hAnsi="Consolas" w:cs="Consolas"/>
-          <w:color w:val="2F4F4F"/>
+        </w:rPr>
+      </w:pPr>
+      <w:r>
+        <w:rPr>
+          <w:rFonts w:ascii="Consolas" w:hAnsi="Consolas" w:cs="Consolas"/>
           <w:sz w:val="19"/>
           <w:szCs w:val="19"/>
         </w:rPr>
@@ -906,7 +1335,6 @@
       <w:r>
         <w:rPr>
           <w:rFonts w:ascii="Consolas" w:hAnsi="Consolas" w:cs="Consolas"/>
-          <w:color w:val="2F4F4F"/>
           <w:sz w:val="19"/>
           <w:szCs w:val="19"/>
         </w:rPr>
@@ -915,7 +1343,6 @@
       <w:r>
         <w:rPr>
           <w:rFonts w:ascii="Consolas" w:hAnsi="Consolas" w:cs="Consolas"/>
-          <w:color w:val="2F4F4F"/>
           <w:sz w:val="19"/>
           <w:szCs w:val="19"/>
         </w:rPr>
@@ -924,7 +1351,6 @@
       <w:r>
         <w:rPr>
           <w:rFonts w:cstheme="minorHAnsi"/>
-          <w:color w:val="2F4F4F"/>
         </w:rPr>
         <w:t>dumps a downloaded program before executing it</w:t>
       </w:r>
@@ -952,7 +1378,6 @@
         <w:pStyle w:val="Heading2"/>
       </w:pPr>
       <w:r>
-        <w:lastRenderedPageBreak/>
         <w:t>Read sensors: IR</w:t>
       </w:r>
     </w:p>
@@ -1052,7 +1477,15 @@
         <w:keepNext/>
       </w:pPr>
       <w:r>
-        <w:t xml:space="preserve">The robot moves the number of steps given by the decimal value </w:t>
+        <w:t xml:space="preserve">The robot moves the number of </w:t>
+      </w:r>
+      <w:r>
+        <w:t>millimetres</w:t>
+      </w:r>
+      <w:bookmarkStart w:id="0" w:name="_GoBack"/>
+      <w:bookmarkEnd w:id="0"/>
+      <w:r>
+        <w:t xml:space="preserve"> given by the decimal value </w:t>
       </w:r>
       <w:proofErr w:type="spellStart"/>
       <w:r>
@@ -3335,6 +3768,142 @@
     </w:p>
     <w:p>
       <w:pPr>
+        <w:pStyle w:val="Heading2"/>
+      </w:pPr>
+      <w:r>
+        <w:lastRenderedPageBreak/>
+        <w:t xml:space="preserve">Command </w:t>
+      </w:r>
+      <w:r>
+        <w:t>Compare: CC</w:t>
+      </w:r>
+    </w:p>
+    <w:p>
+      <w:pPr>
+        <w:pStyle w:val="commandexample"/>
+      </w:pPr>
+      <w:proofErr w:type="spellStart"/>
+      <w:r>
+        <w:t>C</w:t>
+      </w:r>
+      <w:r>
+        <w:t>C</w:t>
+      </w:r>
+      <w:r>
+        <w:t>ddd</w:t>
+      </w:r>
+      <w:proofErr w:type="gramStart"/>
+      <w:r>
+        <w:t>,cccc</w:t>
+      </w:r>
+      <w:proofErr w:type="spellEnd"/>
+      <w:proofErr w:type="gramEnd"/>
+    </w:p>
+    <w:p>
+      <w:r>
+        <w:t xml:space="preserve">This statement causes execution of the program to continue from the given label if the given logical test succeeds. </w:t>
+      </w:r>
+    </w:p>
+    <w:p>
+      <w:r>
+        <w:t>The label can be any number of characters and will be terminated by the end of the statement. The program must contain the label requested, or the program will stop. If the distance measured is greater than the given value, the program continues at the next statement.</w:t>
+      </w:r>
+    </w:p>
+    <w:p>
+      <w:r>
+        <w:t xml:space="preserve">If the </w:t>
+      </w:r>
+      <w:r>
+        <w:rPr>
+          <w:rFonts w:ascii="Consolas" w:hAnsi="Consolas" w:cs="Consolas"/>
+          <w:color w:val="2F4F4F"/>
+          <w:sz w:val="19"/>
+          <w:szCs w:val="19"/>
+        </w:rPr>
+        <w:t>STATEMENT_CONFIRMATION</w:t>
+      </w:r>
+      <w:r>
+        <w:t xml:space="preserve"> flag is set the robot replies with the following messages:</w:t>
+      </w:r>
+    </w:p>
+    <w:p>
+      <w:r>
+        <w:t>If the label is not present in the instruction the robot replies with:</w:t>
+      </w:r>
+    </w:p>
+    <w:p>
+      <w:pPr>
+        <w:pStyle w:val="commandexample"/>
+      </w:pPr>
+      <w:proofErr w:type="spellStart"/>
+      <w:r>
+        <w:t>CMFail</w:t>
+      </w:r>
+      <w:proofErr w:type="spellEnd"/>
+      <w:r>
+        <w:t xml:space="preserve">: missing </w:t>
+      </w:r>
+      <w:proofErr w:type="spellStart"/>
+      <w:r>
+        <w:t>dest</w:t>
+      </w:r>
+      <w:proofErr w:type="spellEnd"/>
+    </w:p>
+    <w:p>
+      <w:r>
+        <w:t>If the label is found the robot replies with:</w:t>
+      </w:r>
+    </w:p>
+    <w:p>
+      <w:pPr>
+        <w:pStyle w:val="commandexample"/>
+      </w:pPr>
+      <w:proofErr w:type="spellStart"/>
+      <w:r>
+        <w:t>CMFail</w:t>
+      </w:r>
+      <w:proofErr w:type="spellEnd"/>
+      <w:r>
+        <w:t>: label not found</w:t>
+      </w:r>
+    </w:p>
+    <w:p>
+      <w:r>
+        <w:t>If the label is found and the distance is less the robot replies with:</w:t>
+      </w:r>
+    </w:p>
+    <w:p>
+      <w:pPr>
+        <w:pStyle w:val="commandexample"/>
+      </w:pPr>
+      <w:proofErr w:type="spellStart"/>
+      <w:r>
+        <w:t>CMjump</w:t>
+      </w:r>
+      <w:proofErr w:type="spellEnd"/>
+    </w:p>
+    <w:p>
+      <w:r>
+        <w:t>If the label is found and the distance is greater the robot replies with:</w:t>
+      </w:r>
+    </w:p>
+    <w:p>
+      <w:pPr>
+        <w:pStyle w:val="commandexample"/>
+      </w:pPr>
+      <w:proofErr w:type="spellStart"/>
+      <w:r>
+        <w:t>CMcontinue</w:t>
+      </w:r>
+      <w:proofErr w:type="spellEnd"/>
+    </w:p>
+    <w:p>
+      <w:pPr>
+        <w:pStyle w:val="commandexample"/>
+      </w:pPr>
+    </w:p>
+    <w:p>
+      <w:pPr>
         <w:pStyle w:val="LetterHeading"/>
       </w:pPr>
       <w:r>
@@ -3360,26 +3929,29 @@
         <w:pStyle w:val="Heading2"/>
       </w:pPr>
       <w:r>
-        <w:t>Variables clear</w:t>
-      </w:r>
-      <w:r>
-        <w:t xml:space="preserve">: </w:t>
-      </w:r>
+        <w:t>Variables clear: VC</w:t>
+      </w:r>
+    </w:p>
+    <w:p>
+      <w:pPr>
+        <w:pStyle w:val="commandexample"/>
+      </w:pPr>
       <w:r>
         <w:t>VC</w:t>
       </w:r>
     </w:p>
     <w:p>
-      <w:pPr>
-        <w:pStyle w:val="commandexample"/>
-      </w:pPr>
-      <w:r>
-        <w:t>VC</w:t>
-      </w:r>
-    </w:p>
-    <w:p>
-      <w:r>
-        <w:t>Removes all the variables from storage. This command is used at the start of program execution.</w:t>
+      <w:r>
+        <w:t xml:space="preserve">Removes all the variables from storage. This command is </w:t>
+      </w:r>
+      <w:r>
+        <w:t>issued</w:t>
+      </w:r>
+      <w:r>
+        <w:t xml:space="preserve"> at the start of program execution.</w:t>
+      </w:r>
+      <w:r>
+        <w:t xml:space="preserve"> If your program wants to clear the variable storage it can do this as it runs.</w:t>
       </w:r>
     </w:p>
     <w:p>
@@ -3387,46 +3959,68 @@
         <w:pStyle w:val="Heading2"/>
       </w:pPr>
       <w:r>
-        <w:t>Variable</w:t>
-      </w:r>
-      <w:r>
-        <w:t xml:space="preserve"> set</w:t>
-      </w:r>
-      <w:r>
-        <w:t>: V</w:t>
-      </w:r>
-      <w:r>
-        <w:t>S</w:t>
-      </w:r>
-    </w:p>
-    <w:p>
-      <w:pPr>
-        <w:pStyle w:val="commandexample"/>
-      </w:pPr>
-      <w:proofErr w:type="spellStart"/>
-      <w:r>
-        <w:t>V</w:t>
-      </w:r>
-      <w:r>
-        <w:t>Sname</w:t>
+        <w:t>Variable set: VS</w:t>
+      </w:r>
+    </w:p>
+    <w:p>
+      <w:pPr>
+        <w:pStyle w:val="commandexample"/>
+      </w:pPr>
+      <w:proofErr w:type="spellStart"/>
+      <w:r>
+        <w:t>VSname</w:t>
       </w:r>
       <w:proofErr w:type="spellEnd"/>
       <w:r>
         <w:t>=</w:t>
       </w:r>
-      <w:bookmarkStart w:id="0" w:name="_GoBack"/>
       <w:proofErr w:type="spellStart"/>
       <w:r>
         <w:t>dddd</w:t>
       </w:r>
-      <w:bookmarkEnd w:id="0"/>
       <w:proofErr w:type="spellEnd"/>
     </w:p>
     <w:p>
       <w:r>
         <w:t>Sets the variable to the given value</w:t>
       </w:r>
-    </w:p>
+      <w:r>
+        <w:t xml:space="preserve">. If the variable doesn’t exist </w:t>
+      </w:r>
+    </w:p>
+    <w:p>
+      <w:pPr>
+        <w:pStyle w:val="Heading2"/>
+      </w:pPr>
+      <w:r>
+        <w:t>Variable view: VV</w:t>
+      </w:r>
+    </w:p>
+    <w:p>
+      <w:pPr>
+        <w:pStyle w:val="commandexample"/>
+      </w:pPr>
+      <w:proofErr w:type="spellStart"/>
+      <w:r>
+        <w:t>VVname</w:t>
+      </w:r>
+      <w:proofErr w:type="spellEnd"/>
+    </w:p>
+    <w:p>
+      <w:r>
+        <w:t xml:space="preserve">Display the value in the </w:t>
+      </w:r>
+      <w:r>
+        <w:t>given</w:t>
+      </w:r>
+      <w:r>
+        <w:t xml:space="preserve"> variable</w:t>
+      </w:r>
+      <w:r>
+        <w:t xml:space="preserve">. </w:t>
+      </w:r>
+    </w:p>
+    <w:p/>
     <w:p/>
     <w:p/>
     <w:p>
@@ -3967,7 +4561,7 @@
           <w:rPr>
             <w:noProof/>
           </w:rPr>
-          <w:t>14</w:t>
+          <w:t>5</w:t>
         </w:r>
         <w:r>
           <w:rPr>
@@ -4014,9 +4608,9 @@
 <file path=word/numbering.xml><?xml version="1.0" encoding="utf-8"?>
 <w:numbering xmlns:wpc="http://schemas.microsoft.com/office/word/2010/wordprocessingCanvas" xmlns:mc="http://schemas.openxmlformats.org/markup-compatibility/2006" xmlns:o="urn:schemas-microsoft-com:office:office" xmlns:r="http://schemas.openxmlformats.org/officeDocument/2006/relationships" xmlns:m="http://schemas.openxmlformats.org/officeDocument/2006/math" xmlns:v="urn:schemas-microsoft-com:vml" xmlns:wp14="http://schemas.microsoft.com/office/word/2010/wordprocessingDrawing" xmlns:wp="http://schemas.openxmlformats.org/drawingml/2006/wordprocessingDrawing" xmlns:w10="urn:schemas-microsoft-com:office:word" xmlns:w="http://schemas.openxmlformats.org/wordprocessingml/2006/main" xmlns:w14="http://schemas.microsoft.com/office/word/2010/wordml" xmlns:w15="http://schemas.microsoft.com/office/word/2012/wordml" xmlns:wpg="http://schemas.microsoft.com/office/word/2010/wordprocessingGroup" xmlns:wpi="http://schemas.microsoft.com/office/word/2010/wordprocessingInk" xmlns:wne="http://schemas.microsoft.com/office/word/2006/wordml" xmlns:wps="http://schemas.microsoft.com/office/word/2010/wordprocessingShape" mc:Ignorable="w14 w15 wp14">
   <w:abstractNum w:abstractNumId="0" w15:restartNumberingAfterBreak="0">
-    <w:nsid w:val="3904168D"/>
+    <w:nsid w:val="0BF43B66"/>
     <w:multiLevelType w:val="hybridMultilevel"/>
-    <w:tmpl w:val="B89E00D2"/>
+    <w:tmpl w:val="E38E4364"/>
     <w:lvl w:ilvl="0" w:tplc="08090001">
       <w:start w:val="1"/>
       <w:numFmt w:val="bullet"/>
@@ -4126,7 +4720,239 @@
       </w:rPr>
     </w:lvl>
   </w:abstractNum>
+  <w:abstractNum w:abstractNumId="1" w15:restartNumberingAfterBreak="0">
+    <w:nsid w:val="32C14526"/>
+    <w:multiLevelType w:val="hybridMultilevel"/>
+    <w:tmpl w:val="E9842A7C"/>
+    <w:lvl w:ilvl="0" w:tplc="08090001">
+      <w:start w:val="1"/>
+      <w:numFmt w:val="bullet"/>
+      <w:lvlText w:val=""/>
+      <w:lvlJc w:val="left"/>
+      <w:pPr>
+        <w:ind w:left="720" w:hanging="360"/>
+      </w:pPr>
+      <w:rPr>
+        <w:rFonts w:ascii="Symbol" w:hAnsi="Symbol" w:hint="default"/>
+      </w:rPr>
+    </w:lvl>
+    <w:lvl w:ilvl="1" w:tplc="08090003" w:tentative="1">
+      <w:start w:val="1"/>
+      <w:numFmt w:val="bullet"/>
+      <w:lvlText w:val="o"/>
+      <w:lvlJc w:val="left"/>
+      <w:pPr>
+        <w:ind w:left="1440" w:hanging="360"/>
+      </w:pPr>
+      <w:rPr>
+        <w:rFonts w:ascii="Courier New" w:hAnsi="Courier New" w:cs="Courier New" w:hint="default"/>
+      </w:rPr>
+    </w:lvl>
+    <w:lvl w:ilvl="2" w:tplc="08090005" w:tentative="1">
+      <w:start w:val="1"/>
+      <w:numFmt w:val="bullet"/>
+      <w:lvlText w:val=""/>
+      <w:lvlJc w:val="left"/>
+      <w:pPr>
+        <w:ind w:left="2160" w:hanging="360"/>
+      </w:pPr>
+      <w:rPr>
+        <w:rFonts w:ascii="Wingdings" w:hAnsi="Wingdings" w:hint="default"/>
+      </w:rPr>
+    </w:lvl>
+    <w:lvl w:ilvl="3" w:tplc="08090001" w:tentative="1">
+      <w:start w:val="1"/>
+      <w:numFmt w:val="bullet"/>
+      <w:lvlText w:val=""/>
+      <w:lvlJc w:val="left"/>
+      <w:pPr>
+        <w:ind w:left="2880" w:hanging="360"/>
+      </w:pPr>
+      <w:rPr>
+        <w:rFonts w:ascii="Symbol" w:hAnsi="Symbol" w:hint="default"/>
+      </w:rPr>
+    </w:lvl>
+    <w:lvl w:ilvl="4" w:tplc="08090003" w:tentative="1">
+      <w:start w:val="1"/>
+      <w:numFmt w:val="bullet"/>
+      <w:lvlText w:val="o"/>
+      <w:lvlJc w:val="left"/>
+      <w:pPr>
+        <w:ind w:left="3600" w:hanging="360"/>
+      </w:pPr>
+      <w:rPr>
+        <w:rFonts w:ascii="Courier New" w:hAnsi="Courier New" w:cs="Courier New" w:hint="default"/>
+      </w:rPr>
+    </w:lvl>
+    <w:lvl w:ilvl="5" w:tplc="08090005" w:tentative="1">
+      <w:start w:val="1"/>
+      <w:numFmt w:val="bullet"/>
+      <w:lvlText w:val=""/>
+      <w:lvlJc w:val="left"/>
+      <w:pPr>
+        <w:ind w:left="4320" w:hanging="360"/>
+      </w:pPr>
+      <w:rPr>
+        <w:rFonts w:ascii="Wingdings" w:hAnsi="Wingdings" w:hint="default"/>
+      </w:rPr>
+    </w:lvl>
+    <w:lvl w:ilvl="6" w:tplc="08090001" w:tentative="1">
+      <w:start w:val="1"/>
+      <w:numFmt w:val="bullet"/>
+      <w:lvlText w:val=""/>
+      <w:lvlJc w:val="left"/>
+      <w:pPr>
+        <w:ind w:left="5040" w:hanging="360"/>
+      </w:pPr>
+      <w:rPr>
+        <w:rFonts w:ascii="Symbol" w:hAnsi="Symbol" w:hint="default"/>
+      </w:rPr>
+    </w:lvl>
+    <w:lvl w:ilvl="7" w:tplc="08090003" w:tentative="1">
+      <w:start w:val="1"/>
+      <w:numFmt w:val="bullet"/>
+      <w:lvlText w:val="o"/>
+      <w:lvlJc w:val="left"/>
+      <w:pPr>
+        <w:ind w:left="5760" w:hanging="360"/>
+      </w:pPr>
+      <w:rPr>
+        <w:rFonts w:ascii="Courier New" w:hAnsi="Courier New" w:cs="Courier New" w:hint="default"/>
+      </w:rPr>
+    </w:lvl>
+    <w:lvl w:ilvl="8" w:tplc="08090005" w:tentative="1">
+      <w:start w:val="1"/>
+      <w:numFmt w:val="bullet"/>
+      <w:lvlText w:val=""/>
+      <w:lvlJc w:val="left"/>
+      <w:pPr>
+        <w:ind w:left="6480" w:hanging="360"/>
+      </w:pPr>
+      <w:rPr>
+        <w:rFonts w:ascii="Wingdings" w:hAnsi="Wingdings" w:hint="default"/>
+      </w:rPr>
+    </w:lvl>
+  </w:abstractNum>
+  <w:abstractNum w:abstractNumId="2" w15:restartNumberingAfterBreak="0">
+    <w:nsid w:val="3904168D"/>
+    <w:multiLevelType w:val="hybridMultilevel"/>
+    <w:tmpl w:val="B89E00D2"/>
+    <w:lvl w:ilvl="0" w:tplc="08090001">
+      <w:start w:val="1"/>
+      <w:numFmt w:val="bullet"/>
+      <w:lvlText w:val=""/>
+      <w:lvlJc w:val="left"/>
+      <w:pPr>
+        <w:ind w:left="720" w:hanging="360"/>
+      </w:pPr>
+      <w:rPr>
+        <w:rFonts w:ascii="Symbol" w:hAnsi="Symbol" w:hint="default"/>
+      </w:rPr>
+    </w:lvl>
+    <w:lvl w:ilvl="1" w:tplc="08090003" w:tentative="1">
+      <w:start w:val="1"/>
+      <w:numFmt w:val="bullet"/>
+      <w:lvlText w:val="o"/>
+      <w:lvlJc w:val="left"/>
+      <w:pPr>
+        <w:ind w:left="1440" w:hanging="360"/>
+      </w:pPr>
+      <w:rPr>
+        <w:rFonts w:ascii="Courier New" w:hAnsi="Courier New" w:cs="Courier New" w:hint="default"/>
+      </w:rPr>
+    </w:lvl>
+    <w:lvl w:ilvl="2" w:tplc="08090005" w:tentative="1">
+      <w:start w:val="1"/>
+      <w:numFmt w:val="bullet"/>
+      <w:lvlText w:val=""/>
+      <w:lvlJc w:val="left"/>
+      <w:pPr>
+        <w:ind w:left="2160" w:hanging="360"/>
+      </w:pPr>
+      <w:rPr>
+        <w:rFonts w:ascii="Wingdings" w:hAnsi="Wingdings" w:hint="default"/>
+      </w:rPr>
+    </w:lvl>
+    <w:lvl w:ilvl="3" w:tplc="08090001" w:tentative="1">
+      <w:start w:val="1"/>
+      <w:numFmt w:val="bullet"/>
+      <w:lvlText w:val=""/>
+      <w:lvlJc w:val="left"/>
+      <w:pPr>
+        <w:ind w:left="2880" w:hanging="360"/>
+      </w:pPr>
+      <w:rPr>
+        <w:rFonts w:ascii="Symbol" w:hAnsi="Symbol" w:hint="default"/>
+      </w:rPr>
+    </w:lvl>
+    <w:lvl w:ilvl="4" w:tplc="08090003" w:tentative="1">
+      <w:start w:val="1"/>
+      <w:numFmt w:val="bullet"/>
+      <w:lvlText w:val="o"/>
+      <w:lvlJc w:val="left"/>
+      <w:pPr>
+        <w:ind w:left="3600" w:hanging="360"/>
+      </w:pPr>
+      <w:rPr>
+        <w:rFonts w:ascii="Courier New" w:hAnsi="Courier New" w:cs="Courier New" w:hint="default"/>
+      </w:rPr>
+    </w:lvl>
+    <w:lvl w:ilvl="5" w:tplc="08090005" w:tentative="1">
+      <w:start w:val="1"/>
+      <w:numFmt w:val="bullet"/>
+      <w:lvlText w:val=""/>
+      <w:lvlJc w:val="left"/>
+      <w:pPr>
+        <w:ind w:left="4320" w:hanging="360"/>
+      </w:pPr>
+      <w:rPr>
+        <w:rFonts w:ascii="Wingdings" w:hAnsi="Wingdings" w:hint="default"/>
+      </w:rPr>
+    </w:lvl>
+    <w:lvl w:ilvl="6" w:tplc="08090001" w:tentative="1">
+      <w:start w:val="1"/>
+      <w:numFmt w:val="bullet"/>
+      <w:lvlText w:val=""/>
+      <w:lvlJc w:val="left"/>
+      <w:pPr>
+        <w:ind w:left="5040" w:hanging="360"/>
+      </w:pPr>
+      <w:rPr>
+        <w:rFonts w:ascii="Symbol" w:hAnsi="Symbol" w:hint="default"/>
+      </w:rPr>
+    </w:lvl>
+    <w:lvl w:ilvl="7" w:tplc="08090003" w:tentative="1">
+      <w:start w:val="1"/>
+      <w:numFmt w:val="bullet"/>
+      <w:lvlText w:val="o"/>
+      <w:lvlJc w:val="left"/>
+      <w:pPr>
+        <w:ind w:left="5760" w:hanging="360"/>
+      </w:pPr>
+      <w:rPr>
+        <w:rFonts w:ascii="Courier New" w:hAnsi="Courier New" w:cs="Courier New" w:hint="default"/>
+      </w:rPr>
+    </w:lvl>
+    <w:lvl w:ilvl="8" w:tplc="08090005" w:tentative="1">
+      <w:start w:val="1"/>
+      <w:numFmt w:val="bullet"/>
+      <w:lvlText w:val=""/>
+      <w:lvlJc w:val="left"/>
+      <w:pPr>
+        <w:ind w:left="6480" w:hanging="360"/>
+      </w:pPr>
+      <w:rPr>
+        <w:rFonts w:ascii="Wingdings" w:hAnsi="Wingdings" w:hint="default"/>
+      </w:rPr>
+    </w:lvl>
+  </w:abstractNum>
   <w:num w:numId="1">
+    <w:abstractNumId w:val="2"/>
+  </w:num>
+  <w:num w:numId="2">
+    <w:abstractNumId w:val="1"/>
+  </w:num>
+  <w:num w:numId="3">
     <w:abstractNumId w:val="0"/>
   </w:num>
 </w:numbering>
@@ -4808,6 +5634,53 @@
       <w:szCs w:val="32"/>
     </w:rPr>
   </w:style>
+  <w:style w:type="paragraph" w:customStyle="1" w:styleId="Example">
+    <w:name w:val="Example"/>
+    <w:basedOn w:val="Normal"/>
+    <w:link w:val="ExampleChar"/>
+    <w:qFormat/>
+    <w:rsid w:val="0040688C"/>
+    <w:pPr>
+      <w:ind w:left="720"/>
+    </w:pPr>
+    <w:rPr>
+      <w:i/>
+    </w:rPr>
+  </w:style>
+  <w:style w:type="paragraph" w:customStyle="1" w:styleId="ExampleCode">
+    <w:name w:val="ExampleCode"/>
+    <w:basedOn w:val="Example"/>
+    <w:link w:val="ExampleCodeChar"/>
+    <w:qFormat/>
+    <w:rsid w:val="00557716"/>
+    <w:pPr>
+      <w:spacing w:after="0"/>
+      <w:ind w:left="1440"/>
+    </w:pPr>
+    <w:rPr>
+      <w:rFonts w:ascii="Consolas" w:hAnsi="Consolas"/>
+      <w:i w:val="0"/>
+    </w:rPr>
+  </w:style>
+  <w:style w:type="character" w:customStyle="1" w:styleId="ExampleChar">
+    <w:name w:val="Example Char"/>
+    <w:basedOn w:val="DefaultParagraphFont"/>
+    <w:link w:val="Example"/>
+    <w:rsid w:val="0040688C"/>
+    <w:rPr>
+      <w:i/>
+    </w:rPr>
+  </w:style>
+  <w:style w:type="character" w:customStyle="1" w:styleId="ExampleCodeChar">
+    <w:name w:val="ExampleCode Char"/>
+    <w:basedOn w:val="ExampleChar"/>
+    <w:link w:val="ExampleCode"/>
+    <w:rsid w:val="00557716"/>
+    <w:rPr>
+      <w:rFonts w:ascii="Consolas" w:hAnsi="Consolas"/>
+      <w:i w:val="0"/>
+    </w:rPr>
+  </w:style>
 </w:styles>
 </file>
 

</xml_diff>